<commit_message>
Update Usecases - create robustness
</commit_message>
<xml_diff>
--- a/Contributors/lek/USE_CASES_LEK_V0.2.docx
+++ b/Contributors/lek/USE_CASES_LEK_V0.2.docx
@@ -628,6 +628,50 @@
           <w:ilvl w:val="0"/>
           <w:numId w:val="3"/>
         </w:numPr>
+        <w:ind w:left="720" w:hanging="360"/>
+        <w:rPr>
+          <w:color w:val="0563c1"/>
+        </w:rPr>
+      </w:pPr>
+      <w:r>
+        <w:rPr>
+          <w:color w:val="0563c1"/>
+          <w:rtl w:val="0"/>
+        </w:rPr>
+        <w:t xml:space="preserve">Ο Χρήστης επιλέγει την ένδειξη “View Outfits”</w:t>
+      </w:r>
+    </w:p>
+    <w:p>
+      <w:pPr>
+        <w:numPr>
+          <w:ilvl w:val="0"/>
+          <w:numId w:val="3"/>
+        </w:numPr>
+        <w:ind w:left="720" w:hanging="360"/>
+        <w:rPr>
+          <w:color w:val="0563c1"/>
+          <w:u w:val="none"/>
+        </w:rPr>
+      </w:pPr>
+      <w:r>
+        <w:rPr>
+          <w:color w:val="0563c1"/>
+          <w:rtl w:val="0"/>
+        </w:rPr>
+        <w:t xml:space="preserve">To σύστημα εμφανίζει στον χρήστη την λίστα από τα προσωπικά του outfit.</w:t>
+      </w:r>
+      <w:r>
+        <w:rPr>
+          <w:rtl w:val="0"/>
+        </w:rPr>
+      </w:r>
+    </w:p>
+    <w:p>
+      <w:pPr>
+        <w:numPr>
+          <w:ilvl w:val="0"/>
+          <w:numId w:val="3"/>
+        </w:numPr>
         <w:spacing w:line="276" w:lineRule="auto"/>
         <w:ind w:left="720" w:hanging="360"/>
         <w:rPr>
@@ -863,7 +907,7 @@
           <w:szCs w:val="28"/>
           <w:rtl w:val="0"/>
         </w:rPr>
-        <w:t xml:space="preserve">1.α.1</w:t>
+        <w:t xml:space="preserve">3.α.1</w:t>
         <w:tab/>
         <w:t xml:space="preserve">Ο χρήστης επιλέγει την ένδειξη “Edit an outfit” .</w:t>
       </w:r>
@@ -886,7 +930,7 @@
           <w:szCs w:val="28"/>
           <w:rtl w:val="0"/>
         </w:rPr>
-        <w:t xml:space="preserve">1.α.2</w:t>
+        <w:t xml:space="preserve">3.α.2</w:t>
         <w:tab/>
         <w:t xml:space="preserve">Το σύστημα του εμφανίζει την λίστα από τα ήδη υπάρχοντα outfits.</w:t>
       </w:r>
@@ -909,7 +953,7 @@
           <w:szCs w:val="28"/>
           <w:rtl w:val="0"/>
         </w:rPr>
-        <w:t xml:space="preserve">1.α.3</w:t>
+        <w:t xml:space="preserve">3.α.3</w:t>
         <w:tab/>
         <w:t xml:space="preserve">Ο χρήστης επιλέγει το outfit το οποίο θέλει να επεξεργαστεί.</w:t>
       </w:r>
@@ -932,7 +976,7 @@
           <w:szCs w:val="28"/>
           <w:rtl w:val="0"/>
         </w:rPr>
-        <w:t xml:space="preserve">1.α.4</w:t>
+        <w:t xml:space="preserve">3.α.4</w:t>
         <w:tab/>
         <w:t xml:space="preserve">Η περίπτωση χρήσης συνεχίζεται από το βήμα 4 της βασικής ροής.</w:t>
       </w:r>
@@ -992,7 +1036,7 @@
           <w:szCs w:val="28"/>
           <w:rtl w:val="0"/>
         </w:rPr>
-        <w:t xml:space="preserve">1.β.1</w:t>
+        <w:t xml:space="preserve">3.β.1</w:t>
         <w:tab/>
         <w:t xml:space="preserve">Ο χρήστης επιλέγει την ένδειξη “Edit an outfit” .</w:t>
       </w:r>
@@ -1015,7 +1059,7 @@
           <w:szCs w:val="28"/>
           <w:rtl w:val="0"/>
         </w:rPr>
-        <w:t xml:space="preserve">1.β.2</w:t>
+        <w:t xml:space="preserve">3.β.2</w:t>
         <w:tab/>
         <w:t xml:space="preserve">Το σύστημα του εμφανίζει την λίστα από τα ήδη υπάρχοντα outfits.</w:t>
       </w:r>
@@ -1038,7 +1082,7 @@
           <w:szCs w:val="28"/>
           <w:rtl w:val="0"/>
         </w:rPr>
-        <w:t xml:space="preserve">1.β.3</w:t>
+        <w:t xml:space="preserve">3.β.3</w:t>
         <w:tab/>
         <w:t xml:space="preserve">Ο χρήστης επιλέγει το outfit το οποίο θέλει να επεξεργαστεί.</w:t>
       </w:r>
@@ -1061,7 +1105,7 @@
           <w:szCs w:val="28"/>
           <w:rtl w:val="0"/>
         </w:rPr>
-        <w:t xml:space="preserve">1.β.4</w:t>
+        <w:t xml:space="preserve">3.β.4</w:t>
         <w:tab/>
         <w:t xml:space="preserve">Ο χρήστης επιλέγει διαγραφή του outfit.</w:t>
       </w:r>
@@ -1084,7 +1128,7 @@
           <w:szCs w:val="28"/>
           <w:rtl w:val="0"/>
         </w:rPr>
-        <w:t xml:space="preserve">1.β.5</w:t>
+        <w:t xml:space="preserve">3.β.5</w:t>
         <w:tab/>
         <w:t xml:space="preserve">Το σύστημα παρουσιάζει μήνυμα επιβεβαίωσης από τον χρήστη.</w:t>
       </w:r>
@@ -1107,7 +1151,7 @@
           <w:szCs w:val="28"/>
           <w:rtl w:val="0"/>
         </w:rPr>
-        <w:t xml:space="preserve">1.β.6 </w:t>
+        <w:t xml:space="preserve">3.β.6 </w:t>
         <w:tab/>
         <w:t xml:space="preserve">Αν ο χρήστης επιλέξει επιβεβαίωση το σύστημα διαγράφει το outfit από την λίστα.</w:t>
       </w:r>
@@ -1130,7 +1174,7 @@
           <w:szCs w:val="28"/>
           <w:rtl w:val="0"/>
         </w:rPr>
-        <w:t xml:space="preserve">1.β.7 Η περίπτωση χρήσης συνεχίζεται από το βήμα 9 της βασικής ροής.</w:t>
+        <w:t xml:space="preserve">3.β.7 Η περίπτωση χρήσης συνεχίζεται από το βήμα 9 της βασικής ροής.</w:t>
       </w:r>
     </w:p>
     <w:p>
@@ -1244,6 +1288,7 @@
         <w:spacing w:line="276" w:lineRule="auto"/>
         <w:rPr>
           <w:rFonts w:ascii="Calibri" w:cs="Calibri" w:eastAsia="Calibri" w:hAnsi="Calibri"/>
+          <w:color w:val="0563c1"/>
           <w:sz w:val="28"/>
           <w:szCs w:val="28"/>
         </w:rPr>
@@ -1254,6 +1299,7 @@
         <w:rPr>
           <w:rFonts w:ascii="Calibri" w:cs="Calibri" w:eastAsia="Calibri" w:hAnsi="Calibri"/>
           <w:b w:val="1"/>
+          <w:color w:val="0563c1"/>
           <w:sz w:val="32"/>
           <w:szCs w:val="32"/>
           <w:rtl w:val="0"/>
@@ -1581,7 +1627,7 @@
           <w:szCs w:val="28"/>
           <w:rtl w:val="0"/>
         </w:rPr>
-        <w:t xml:space="preserve">Εναλλακτική ροή 2</w:t>
+        <w:t xml:space="preserve">Εναλλακτική ροή 1</w:t>
       </w:r>
     </w:p>
     <w:p>

</xml_diff>